<commit_message>
Adding test prep files
</commit_message>
<xml_diff>
--- a/COT5405 - Algorithms/test2Prep.docx
+++ b/COT5405 - Algorithms/test2Prep.docx
@@ -102,6 +102,983 @@
       <w:r>
         <w:t>Time complexity</w:t>
       </w:r>
+    </w:p>
+    <w:p>
+      <w:pPr>
+        <w:pStyle w:val="ListParagraph"/>
+        <w:numPr>
+          <w:ilvl w:val="0"/>
+          <w:numId w:val="2"/>
+        </w:numPr>
+      </w:pPr>
+      <w:r>
+        <w:t>Max flow</w:t>
+      </w:r>
+    </w:p>
+    <w:p>
+      <w:pPr>
+        <w:pStyle w:val="ListParagraph"/>
+        <w:numPr>
+          <w:ilvl w:val="0"/>
+          <w:numId w:val="2"/>
+        </w:numPr>
+      </w:pPr>
+      <w:r>
+        <w:t>Max flow application</w:t>
+      </w:r>
+    </w:p>
+    <w:p>
+      <w:pPr>
+        <w:pStyle w:val="ListParagraph"/>
+        <w:numPr>
+          <w:ilvl w:val="0"/>
+          <w:numId w:val="2"/>
+        </w:numPr>
+      </w:pPr>
+      <w:r>
+        <w:t>P and np</w:t>
+      </w:r>
+    </w:p>
+    <w:p>
+      <w:pPr>
+        <w:pStyle w:val="ListParagraph"/>
+        <w:numPr>
+          <w:ilvl w:val="0"/>
+          <w:numId w:val="2"/>
+        </w:numPr>
+      </w:pPr>
+      <w:r>
+        <w:t>Transformation</w:t>
+      </w:r>
+    </w:p>
+    <w:p>
+      <w:pPr>
+        <w:pStyle w:val="ListParagraph"/>
+        <w:numPr>
+          <w:ilvl w:val="0"/>
+          <w:numId w:val="2"/>
+        </w:numPr>
+      </w:pPr>
+      <w:r>
+        <w:t>Bonus question</w:t>
+      </w:r>
+    </w:p>
+    <w:p>
+      <w:proofErr w:type="spellStart"/>
+      <w:r>
+        <w:t>OPTa</w:t>
+      </w:r>
+      <w:proofErr w:type="spellEnd"/>
+      <w:r>
+        <w:t>(n) = Ca + min(</w:t>
+      </w:r>
+      <w:proofErr w:type="spellStart"/>
+      <w:r>
+        <w:t>OPTa</w:t>
+      </w:r>
+      <w:proofErr w:type="spellEnd"/>
+      <w:r>
+        <w:t xml:space="preserve">(n-1) + </w:t>
+      </w:r>
+      <w:proofErr w:type="spellStart"/>
+      <w:r>
+        <w:t>OPTb</w:t>
+      </w:r>
+      <w:proofErr w:type="spellEnd"/>
+      <w:r>
+        <w:t>(n-1))</w:t>
+      </w:r>
+    </w:p>
+    <w:p>
+      <w:proofErr w:type="spellStart"/>
+      <w:r>
+        <w:t>OBTb</w:t>
+      </w:r>
+      <w:proofErr w:type="spellEnd"/>
+      <w:r>
+        <w:t xml:space="preserve">(n) = </w:t>
+      </w:r>
+      <w:proofErr w:type="spellStart"/>
+      <w:r>
+        <w:t>Cb</w:t>
+      </w:r>
+      <w:proofErr w:type="spellEnd"/>
+      <w:r>
+        <w:t xml:space="preserve"> + min(</w:t>
+      </w:r>
+      <w:proofErr w:type="spellStart"/>
+      <w:r>
+        <w:t>OPTb</w:t>
+      </w:r>
+      <w:proofErr w:type="spellEnd"/>
+      <w:r>
+        <w:t xml:space="preserve">(n-1) + </w:t>
+      </w:r>
+      <w:proofErr w:type="spellStart"/>
+      <w:r>
+        <w:t>OPTb</w:t>
+      </w:r>
+      <w:proofErr w:type="spellEnd"/>
+      <w:r>
+        <w:t>(n-1))</w:t>
+      </w:r>
+    </w:p>
+    <w:p>
+      <w:r>
+        <w:t>Dynamic Programming</w:t>
+      </w:r>
+    </w:p>
+    <w:p>
+      <w:pPr>
+        <w:pStyle w:val="ListParagraph"/>
+        <w:numPr>
+          <w:ilvl w:val="0"/>
+          <w:numId w:val="1"/>
+        </w:numPr>
+      </w:pPr>
+      <w:r>
+        <w:t xml:space="preserve">Dynamic programming for </w:t>
+      </w:r>
+      <w:r>
+        <w:t>interval scheduling</w:t>
+      </w:r>
+    </w:p>
+    <w:p>
+      <w:pPr>
+        <w:pStyle w:val="ListParagraph"/>
+        <w:numPr>
+          <w:ilvl w:val="1"/>
+          <w:numId w:val="1"/>
+        </w:numPr>
+      </w:pPr>
+      <w:r>
+        <w:t>Go through all jobs</w:t>
+      </w:r>
+    </w:p>
+    <w:p>
+      <w:pPr>
+        <w:pStyle w:val="ListParagraph"/>
+        <w:numPr>
+          <w:ilvl w:val="1"/>
+          <w:numId w:val="1"/>
+        </w:numPr>
+      </w:pPr>
+      <w:r>
+        <w:t>if j = 0 set to 0</w:t>
+      </w:r>
+    </w:p>
+    <w:p>
+      <w:pPr>
+        <w:pStyle w:val="ListParagraph"/>
+        <w:numPr>
+          <w:ilvl w:val="1"/>
+          <w:numId w:val="1"/>
+        </w:numPr>
+      </w:pPr>
+      <w:r>
+        <w:t>compare the weight of the current job + the OPT of the previous compatible job and just the OPT of the last job</w:t>
+      </w:r>
+    </w:p>
+    <w:p>
+      <w:pPr>
+        <w:pStyle w:val="ListParagraph"/>
+        <w:numPr>
+          <w:ilvl w:val="1"/>
+          <w:numId w:val="1"/>
+        </w:numPr>
+      </w:pPr>
+      <w:r>
+        <w:rPr>
+          <w:position w:val="-32"/>
+        </w:rPr>
+        <w:object w:dxaOrig="5620" w:dyaOrig="760">
+          <v:shapetype id="_x0000_t75" coordsize="21600,21600" o:spt="75" o:preferrelative="t" path="m@4@5l@4@11@9@11@9@5xe" filled="f" stroked="f">
+            <v:stroke joinstyle="miter"/>
+            <v:formulas>
+              <v:f eqn="if lineDrawn pixelLineWidth 0"/>
+              <v:f eqn="sum @0 1 0"/>
+              <v:f eqn="sum 0 0 @1"/>
+              <v:f eqn="prod @2 1 2"/>
+              <v:f eqn="prod @3 21600 pixelWidth"/>
+              <v:f eqn="prod @3 21600 pixelHeight"/>
+              <v:f eqn="sum @0 0 1"/>
+              <v:f eqn="prod @6 1 2"/>
+              <v:f eqn="prod @7 21600 pixelWidth"/>
+              <v:f eqn="sum @8 21600 0"/>
+              <v:f eqn="prod @7 21600 pixelHeight"/>
+              <v:f eqn="sum @10 21600 0"/>
+            </v:formulas>
+            <v:path o:extrusionok="f" gradientshapeok="t" o:connecttype="rect"/>
+            <o:lock v:ext="edit" aspectratio="t"/>
+          </v:shapetype>
+          <v:shape id="_x0000_i1025" type="#_x0000_t75" style="width:281.2pt;height:38.05pt" o:ole="">
+            <v:imagedata r:id="rId5" o:title=""/>
+          </v:shape>
+          <o:OLEObject Type="Embed" ProgID="Equation.3" ShapeID="_x0000_i1025" DrawAspect="Content" ObjectID="_1573827159" r:id="rId6"/>
+        </w:object>
+      </w:r>
+    </w:p>
+    <w:p>
+      <w:pPr>
+        <w:pStyle w:val="ListParagraph"/>
+        <w:numPr>
+          <w:ilvl w:val="1"/>
+          <w:numId w:val="1"/>
+        </w:numPr>
+      </w:pPr>
+      <w:r>
+        <w:t>Know runtime</w:t>
+      </w:r>
+    </w:p>
+    <w:p>
+      <w:pPr>
+        <w:pStyle w:val="ListParagraph"/>
+        <w:numPr>
+          <w:ilvl w:val="2"/>
+          <w:numId w:val="1"/>
+        </w:numPr>
+      </w:pPr>
+      <w:r>
+        <w:t>O(</w:t>
+      </w:r>
+      <w:proofErr w:type="spellStart"/>
+      <w:r>
+        <w:t>nlogn</w:t>
+      </w:r>
+      <w:proofErr w:type="spellEnd"/>
+      <w:r>
+        <w:t>)</w:t>
+      </w:r>
+    </w:p>
+    <w:p>
+      <w:pPr>
+        <w:pStyle w:val="ListParagraph"/>
+        <w:numPr>
+          <w:ilvl w:val="0"/>
+          <w:numId w:val="1"/>
+        </w:numPr>
+      </w:pPr>
+      <w:r>
+        <w:t>Dynamic programming for Knapsack</w:t>
+      </w:r>
+    </w:p>
+    <w:p>
+      <w:pPr>
+        <w:pStyle w:val="ListParagraph"/>
+        <w:numPr>
+          <w:ilvl w:val="1"/>
+          <w:numId w:val="1"/>
+        </w:numPr>
+      </w:pPr>
+      <w:r>
+        <w:t>Have items with weight and value</w:t>
+      </w:r>
+    </w:p>
+    <w:p>
+      <w:pPr>
+        <w:pStyle w:val="ListParagraph"/>
+        <w:numPr>
+          <w:ilvl w:val="1"/>
+          <w:numId w:val="1"/>
+        </w:numPr>
+      </w:pPr>
+      <w:r>
+        <w:t>Try to maximize for the highest amount of value that can fit in the bag</w:t>
+      </w:r>
+    </w:p>
+    <w:p>
+      <w:r>
+        <w:t>Max Flow</w:t>
+      </w:r>
+    </w:p>
+    <w:p>
+      <w:pPr>
+        <w:pStyle w:val="ListParagraph"/>
+        <w:numPr>
+          <w:ilvl w:val="0"/>
+          <w:numId w:val="1"/>
+        </w:numPr>
+      </w:pPr>
+      <w:r>
+        <w:t>Minimum cut problem</w:t>
+      </w:r>
+    </w:p>
+    <w:p>
+      <w:pPr>
+        <w:pStyle w:val="ListParagraph"/>
+        <w:numPr>
+          <w:ilvl w:val="0"/>
+          <w:numId w:val="1"/>
+        </w:numPr>
+      </w:pPr>
+      <w:r>
+        <w:t xml:space="preserve">Ford </w:t>
+      </w:r>
+      <w:proofErr w:type="spellStart"/>
+      <w:r>
+        <w:t>Fulkersin</w:t>
+      </w:r>
+      <w:proofErr w:type="spellEnd"/>
+    </w:p>
+    <w:p>
+      <w:pPr>
+        <w:pStyle w:val="ListParagraph"/>
+        <w:numPr>
+          <w:ilvl w:val="0"/>
+          <w:numId w:val="1"/>
+        </w:numPr>
+      </w:pPr>
+      <w:r>
+        <w:t>Capacity Scaling</w:t>
+      </w:r>
+    </w:p>
+    <w:p>
+      <w:pPr>
+        <w:pStyle w:val="ListParagraph"/>
+        <w:numPr>
+          <w:ilvl w:val="1"/>
+          <w:numId w:val="1"/>
+        </w:numPr>
+      </w:pPr>
+      <w:r>
+        <w:t>Always choosing the path with the highest bottleneck capacity increases flow by max possible amount</w:t>
+      </w:r>
+      <w:r>
+        <w:t xml:space="preserve"> delta</w:t>
+      </w:r>
+    </w:p>
+    <w:p>
+      <w:pPr>
+        <w:pStyle w:val="ListParagraph"/>
+        <w:numPr>
+          <w:ilvl w:val="1"/>
+          <w:numId w:val="1"/>
+        </w:numPr>
+      </w:pPr>
+      <w:r>
+        <w:t>The subgraph of the residual graph is only arcs with capacity of at least delta</w:t>
+      </w:r>
+    </w:p>
+    <w:p>
+      <w:r>
+        <w:t>Max Flow Applications</w:t>
+      </w:r>
+    </w:p>
+    <w:p>
+      <w:pPr>
+        <w:pStyle w:val="ListParagraph"/>
+        <w:numPr>
+          <w:ilvl w:val="0"/>
+          <w:numId w:val="1"/>
+        </w:numPr>
+      </w:pPr>
+      <w:r>
+        <w:lastRenderedPageBreak/>
+        <w:t>Bipartite matching</w:t>
+      </w:r>
+    </w:p>
+    <w:p>
+      <w:pPr>
+        <w:pStyle w:val="ListParagraph"/>
+        <w:numPr>
+          <w:ilvl w:val="1"/>
+          <w:numId w:val="1"/>
+        </w:numPr>
+      </w:pPr>
+      <w:r>
+        <w:rPr>
+          <w:noProof/>
+        </w:rPr>
+        <w:drawing>
+          <wp:inline distT="0" distB="0" distL="0" distR="0" wp14:anchorId="0EC1F176" wp14:editId="46C1D876">
+            <wp:extent cx="2590800" cy="2409825"/>
+            <wp:effectExtent l="0" t="0" r="0" b="9525"/>
+            <wp:docPr id="1" name="Picture 1"/>
+            <wp:cNvGraphicFramePr>
+              <a:graphicFrameLocks xmlns:a="http://schemas.openxmlformats.org/drawingml/2006/main" noChangeAspect="1"/>
+            </wp:cNvGraphicFramePr>
+            <a:graphic xmlns:a="http://schemas.openxmlformats.org/drawingml/2006/main">
+              <a:graphicData uri="http://schemas.openxmlformats.org/drawingml/2006/picture">
+                <pic:pic xmlns:pic="http://schemas.openxmlformats.org/drawingml/2006/picture">
+                  <pic:nvPicPr>
+                    <pic:cNvPr id="1" name=""/>
+                    <pic:cNvPicPr/>
+                  </pic:nvPicPr>
+                  <pic:blipFill>
+                    <a:blip r:embed="rId7"/>
+                    <a:stretch>
+                      <a:fillRect/>
+                    </a:stretch>
+                  </pic:blipFill>
+                  <pic:spPr>
+                    <a:xfrm>
+                      <a:off x="0" y="0"/>
+                      <a:ext cx="2590800" cy="2409825"/>
+                    </a:xfrm>
+                    <a:prstGeom prst="rect">
+                      <a:avLst/>
+                    </a:prstGeom>
+                  </pic:spPr>
+                </pic:pic>
+              </a:graphicData>
+            </a:graphic>
+          </wp:inline>
+        </w:drawing>
+      </w:r>
+    </w:p>
+    <w:p>
+      <w:pPr>
+        <w:pStyle w:val="ListParagraph"/>
+        <w:numPr>
+          <w:ilvl w:val="1"/>
+          <w:numId w:val="1"/>
+        </w:numPr>
+      </w:pPr>
+      <w:r>
+        <w:t>A graph where every edge has one point in x and one point in y</w:t>
+      </w:r>
+    </w:p>
+    <w:p>
+      <w:pPr>
+        <w:pStyle w:val="ListParagraph"/>
+        <w:numPr>
+          <w:ilvl w:val="1"/>
+          <w:numId w:val="1"/>
+        </w:numPr>
+      </w:pPr>
+      <w:r>
+        <w:rPr>
+          <w:noProof/>
+        </w:rPr>
+        <w:drawing>
+          <wp:inline distT="0" distB="0" distL="0" distR="0" wp14:anchorId="7BC1FC6F" wp14:editId="2BE556E5">
+            <wp:extent cx="5469147" cy="3830156"/>
+            <wp:effectExtent l="0" t="0" r="0" b="0"/>
+            <wp:docPr id="2" name="Picture 2"/>
+            <wp:cNvGraphicFramePr>
+              <a:graphicFrameLocks xmlns:a="http://schemas.openxmlformats.org/drawingml/2006/main" noChangeAspect="1"/>
+            </wp:cNvGraphicFramePr>
+            <a:graphic xmlns:a="http://schemas.openxmlformats.org/drawingml/2006/main">
+              <a:graphicData uri="http://schemas.openxmlformats.org/drawingml/2006/picture">
+                <pic:pic xmlns:pic="http://schemas.openxmlformats.org/drawingml/2006/picture">
+                  <pic:nvPicPr>
+                    <pic:cNvPr id="1" name=""/>
+                    <pic:cNvPicPr/>
+                  </pic:nvPicPr>
+                  <pic:blipFill>
+                    <a:blip r:embed="rId8"/>
+                    <a:stretch>
+                      <a:fillRect/>
+                    </a:stretch>
+                  </pic:blipFill>
+                  <pic:spPr>
+                    <a:xfrm>
+                      <a:off x="0" y="0"/>
+                      <a:ext cx="5497028" cy="3849681"/>
+                    </a:xfrm>
+                    <a:prstGeom prst="rect">
+                      <a:avLst/>
+                    </a:prstGeom>
+                  </pic:spPr>
+                </pic:pic>
+              </a:graphicData>
+            </a:graphic>
+          </wp:inline>
+        </w:drawing>
+      </w:r>
+    </w:p>
+    <w:p>
+      <w:pPr>
+        <w:pStyle w:val="ListParagraph"/>
+        <w:numPr>
+          <w:ilvl w:val="2"/>
+          <w:numId w:val="1"/>
+        </w:numPr>
+      </w:pPr>
+      <w:r>
+        <w:t>Make all edges 1 for max flow</w:t>
+      </w:r>
+    </w:p>
+    <w:p>
+      <w:pPr>
+        <w:pStyle w:val="ListParagraph"/>
+        <w:numPr>
+          <w:ilvl w:val="2"/>
+          <w:numId w:val="1"/>
+        </w:numPr>
+      </w:pPr>
+      <w:r>
+        <w:t>Equal to maxflow</w:t>
+      </w:r>
+    </w:p>
+    <w:p>
+      <w:pPr>
+        <w:pStyle w:val="ListParagraph"/>
+        <w:numPr>
+          <w:ilvl w:val="0"/>
+          <w:numId w:val="1"/>
+        </w:numPr>
+      </w:pPr>
+      <w:r>
+        <w:t>Perfect matching</w:t>
+      </w:r>
+    </w:p>
+    <w:p>
+      <w:pPr>
+        <w:pStyle w:val="ListParagraph"/>
+        <w:numPr>
+          <w:ilvl w:val="1"/>
+          <w:numId w:val="1"/>
+        </w:numPr>
+      </w:pPr>
+      <w:r>
+        <w:t xml:space="preserve">Each node appears in exactly one edge.  So </w:t>
+      </w:r>
+      <w:proofErr w:type="gramStart"/>
+      <w:r>
+        <w:t>basically</w:t>
+      </w:r>
+      <w:proofErr w:type="gramEnd"/>
+      <w:r>
+        <w:t xml:space="preserve"> each of the above graph every vertex on the left has one vertex on the right</w:t>
+      </w:r>
+    </w:p>
+    <w:p>
+      <w:pPr>
+        <w:pStyle w:val="ListParagraph"/>
+        <w:numPr>
+          <w:ilvl w:val="0"/>
+          <w:numId w:val="1"/>
+        </w:numPr>
+      </w:pPr>
+      <w:r>
+        <w:t>Disjoint matching</w:t>
+      </w:r>
+    </w:p>
+    <w:p>
+      <w:pPr>
+        <w:pStyle w:val="ListParagraph"/>
+        <w:numPr>
+          <w:ilvl w:val="1"/>
+          <w:numId w:val="1"/>
+        </w:numPr>
+      </w:pPr>
+      <w:r>
+        <w:rPr>
+          <w:noProof/>
+        </w:rPr>
+        <w:lastRenderedPageBreak/>
+        <w:drawing>
+          <wp:inline distT="0" distB="0" distL="0" distR="0" wp14:anchorId="513F9540" wp14:editId="5B382F52">
+            <wp:extent cx="5011947" cy="3388954"/>
+            <wp:effectExtent l="0" t="0" r="0" b="2540"/>
+            <wp:docPr id="3" name="Picture 3"/>
+            <wp:cNvGraphicFramePr>
+              <a:graphicFrameLocks xmlns:a="http://schemas.openxmlformats.org/drawingml/2006/main" noChangeAspect="1"/>
+            </wp:cNvGraphicFramePr>
+            <a:graphic xmlns:a="http://schemas.openxmlformats.org/drawingml/2006/main">
+              <a:graphicData uri="http://schemas.openxmlformats.org/drawingml/2006/picture">
+                <pic:pic xmlns:pic="http://schemas.openxmlformats.org/drawingml/2006/picture">
+                  <pic:nvPicPr>
+                    <pic:cNvPr id="1" name=""/>
+                    <pic:cNvPicPr/>
+                  </pic:nvPicPr>
+                  <pic:blipFill>
+                    <a:blip r:embed="rId9"/>
+                    <a:stretch>
+                      <a:fillRect/>
+                    </a:stretch>
+                  </pic:blipFill>
+                  <pic:spPr>
+                    <a:xfrm>
+                      <a:off x="0" y="0"/>
+                      <a:ext cx="5033461" cy="3403502"/>
+                    </a:xfrm>
+                    <a:prstGeom prst="rect">
+                      <a:avLst/>
+                    </a:prstGeom>
+                  </pic:spPr>
+                </pic:pic>
+              </a:graphicData>
+            </a:graphic>
+          </wp:inline>
+        </w:drawing>
+      </w:r>
+    </w:p>
+    <w:p>
+      <w:pPr>
+        <w:pStyle w:val="ListParagraph"/>
+        <w:numPr>
+          <w:ilvl w:val="0"/>
+          <w:numId w:val="1"/>
+        </w:numPr>
+      </w:pPr>
+      <w:r>
+        <w:t>Circulation with demands</w:t>
+      </w:r>
+    </w:p>
+    <w:p>
+      <w:pPr>
+        <w:pStyle w:val="ListParagraph"/>
+        <w:numPr>
+          <w:ilvl w:val="1"/>
+          <w:numId w:val="1"/>
+        </w:numPr>
+      </w:pPr>
+      <w:r>
+        <w:rPr>
+          <w:noProof/>
+        </w:rPr>
+        <w:drawing>
+          <wp:inline distT="0" distB="0" distL="0" distR="0" wp14:anchorId="298587C4" wp14:editId="7B41FCAF">
+            <wp:extent cx="4960841" cy="3467819"/>
+            <wp:effectExtent l="0" t="0" r="0" b="0"/>
+            <wp:docPr id="4" name="Picture 4"/>
+            <wp:cNvGraphicFramePr>
+              <a:graphicFrameLocks xmlns:a="http://schemas.openxmlformats.org/drawingml/2006/main" noChangeAspect="1"/>
+            </wp:cNvGraphicFramePr>
+            <a:graphic xmlns:a="http://schemas.openxmlformats.org/drawingml/2006/main">
+              <a:graphicData uri="http://schemas.openxmlformats.org/drawingml/2006/picture">
+                <pic:pic xmlns:pic="http://schemas.openxmlformats.org/drawingml/2006/picture">
+                  <pic:nvPicPr>
+                    <pic:cNvPr id="1" name=""/>
+                    <pic:cNvPicPr/>
+                  </pic:nvPicPr>
+                  <pic:blipFill>
+                    <a:blip r:embed="rId10"/>
+                    <a:stretch>
+                      <a:fillRect/>
+                    </a:stretch>
+                  </pic:blipFill>
+                  <pic:spPr>
+                    <a:xfrm>
+                      <a:off x="0" y="0"/>
+                      <a:ext cx="4977064" cy="3479159"/>
+                    </a:xfrm>
+                    <a:prstGeom prst="rect">
+                      <a:avLst/>
+                    </a:prstGeom>
+                  </pic:spPr>
+                </pic:pic>
+              </a:graphicData>
+            </a:graphic>
+          </wp:inline>
+        </w:drawing>
+      </w:r>
+    </w:p>
+    <w:p>
+      <w:pPr>
+        <w:pStyle w:val="ListParagraph"/>
+        <w:numPr>
+          <w:ilvl w:val="1"/>
+          <w:numId w:val="1"/>
+        </w:numPr>
+      </w:pPr>
+      <w:r>
+        <w:t>Add the Amount in on every node, and the given demand</w:t>
+      </w:r>
+    </w:p>
+    <w:p>
+      <w:pPr>
+        <w:pStyle w:val="ListParagraph"/>
+        <w:numPr>
+          <w:ilvl w:val="1"/>
+          <w:numId w:val="1"/>
+        </w:numPr>
+      </w:pPr>
+      <w:r>
+        <w:rPr>
+          <w:noProof/>
+        </w:rPr>
+        <w:lastRenderedPageBreak/>
+        <w:drawing>
+          <wp:inline distT="0" distB="0" distL="0" distR="0" wp14:anchorId="4F9044AA" wp14:editId="41F7A6AD">
+            <wp:extent cx="4641011" cy="2018542"/>
+            <wp:effectExtent l="0" t="0" r="7620" b="1270"/>
+            <wp:docPr id="5" name="Picture 5"/>
+            <wp:cNvGraphicFramePr>
+              <a:graphicFrameLocks xmlns:a="http://schemas.openxmlformats.org/drawingml/2006/main" noChangeAspect="1"/>
+            </wp:cNvGraphicFramePr>
+            <a:graphic xmlns:a="http://schemas.openxmlformats.org/drawingml/2006/main">
+              <a:graphicData uri="http://schemas.openxmlformats.org/drawingml/2006/picture">
+                <pic:pic xmlns:pic="http://schemas.openxmlformats.org/drawingml/2006/picture">
+                  <pic:nvPicPr>
+                    <pic:cNvPr id="1" name=""/>
+                    <pic:cNvPicPr/>
+                  </pic:nvPicPr>
+                  <pic:blipFill>
+                    <a:blip r:embed="rId11"/>
+                    <a:stretch>
+                      <a:fillRect/>
+                    </a:stretch>
+                  </pic:blipFill>
+                  <pic:spPr>
+                    <a:xfrm>
+                      <a:off x="0" y="0"/>
+                      <a:ext cx="4674611" cy="2033156"/>
+                    </a:xfrm>
+                    <a:prstGeom prst="rect">
+                      <a:avLst/>
+                    </a:prstGeom>
+                  </pic:spPr>
+                </pic:pic>
+              </a:graphicData>
+            </a:graphic>
+          </wp:inline>
+        </w:drawing>
+      </w:r>
+    </w:p>
+    <w:p>
+      <w:pPr>
+        <w:pStyle w:val="ListParagraph"/>
+        <w:numPr>
+          <w:ilvl w:val="1"/>
+          <w:numId w:val="1"/>
+        </w:numPr>
+      </w:pPr>
+      <w:hyperlink r:id="rId12" w:history="1">
+        <w:r>
+          <w:rPr>
+            <w:rStyle w:val="Hyperlink"/>
+          </w:rPr>
+          <w:t>https://www.cs.cmu.edu/~ckingsf/bioinfo-lectures/flowext.pdf</w:t>
+        </w:r>
+      </w:hyperlink>
+    </w:p>
+    <w:p>
+      <w:pPr>
+        <w:pStyle w:val="ListParagraph"/>
+        <w:numPr>
+          <w:ilvl w:val="1"/>
+          <w:numId w:val="1"/>
+        </w:numPr>
+      </w:pPr>
+      <w:r>
+        <w:t>All nodes with negative value (supply) will be attached to the source (s) all with a positive value (demand) will be attached to a sink (t)</w:t>
+      </w:r>
+    </w:p>
+    <w:p>
+      <w:pPr>
+        <w:pStyle w:val="ListParagraph"/>
+        <w:numPr>
+          <w:ilvl w:val="1"/>
+          <w:numId w:val="1"/>
+        </w:numPr>
+      </w:pPr>
+      <w:r>
+        <w:t>Run max flow algorithm</w:t>
+      </w:r>
+    </w:p>
+    <w:p>
+      <w:pPr>
+        <w:pStyle w:val="ListParagraph"/>
+        <w:numPr>
+          <w:ilvl w:val="1"/>
+          <w:numId w:val="1"/>
+        </w:numPr>
+      </w:pPr>
+      <w:r>
+        <w:t xml:space="preserve">Is circular </w:t>
+      </w:r>
+      <w:proofErr w:type="gramStart"/>
+      <w:r>
+        <w:t>is</w:t>
+      </w:r>
+      <w:proofErr w:type="gramEnd"/>
+      <w:r>
+        <w:t xml:space="preserve"> input = output</w:t>
+      </w:r>
+    </w:p>
+    <w:p>
+      <w:r>
+        <w:t>Polynomial-Time Reduction</w:t>
+      </w:r>
+    </w:p>
+    <w:p>
+      <w:r>
+        <w:rPr>
+          <w:noProof/>
+        </w:rPr>
+        <w:drawing>
+          <wp:inline distT="0" distB="0" distL="0" distR="0" wp14:anchorId="25AE251C" wp14:editId="33656D28">
+            <wp:extent cx="5943600" cy="3670935"/>
+            <wp:effectExtent l="0" t="0" r="0" b="5715"/>
+            <wp:docPr id="6" name="Picture 6"/>
+            <wp:cNvGraphicFramePr>
+              <a:graphicFrameLocks xmlns:a="http://schemas.openxmlformats.org/drawingml/2006/main" noChangeAspect="1"/>
+            </wp:cNvGraphicFramePr>
+            <a:graphic xmlns:a="http://schemas.openxmlformats.org/drawingml/2006/main">
+              <a:graphicData uri="http://schemas.openxmlformats.org/drawingml/2006/picture">
+                <pic:pic xmlns:pic="http://schemas.openxmlformats.org/drawingml/2006/picture">
+                  <pic:nvPicPr>
+                    <pic:cNvPr id="1" name=""/>
+                    <pic:cNvPicPr/>
+                  </pic:nvPicPr>
+                  <pic:blipFill>
+                    <a:blip r:embed="rId13"/>
+                    <a:stretch>
+                      <a:fillRect/>
+                    </a:stretch>
+                  </pic:blipFill>
+                  <pic:spPr>
+                    <a:xfrm>
+                      <a:off x="0" y="0"/>
+                      <a:ext cx="5943600" cy="3670935"/>
+                    </a:xfrm>
+                    <a:prstGeom prst="rect">
+                      <a:avLst/>
+                    </a:prstGeom>
+                  </pic:spPr>
+                </pic:pic>
+              </a:graphicData>
+            </a:graphic>
+          </wp:inline>
+        </w:drawing>
+      </w:r>
+    </w:p>
+    <w:p>
+      <w:r>
+        <w:rPr>
+          <w:noProof/>
+        </w:rPr>
+        <w:lastRenderedPageBreak/>
+        <w:drawing>
+          <wp:inline distT="0" distB="0" distL="0" distR="0" wp14:anchorId="77045D7E" wp14:editId="57FDA0B2">
+            <wp:extent cx="5943600" cy="3326765"/>
+            <wp:effectExtent l="0" t="0" r="0" b="6985"/>
+            <wp:docPr id="7" name="Picture 7"/>
+            <wp:cNvGraphicFramePr>
+              <a:graphicFrameLocks xmlns:a="http://schemas.openxmlformats.org/drawingml/2006/main" noChangeAspect="1"/>
+            </wp:cNvGraphicFramePr>
+            <a:graphic xmlns:a="http://schemas.openxmlformats.org/drawingml/2006/main">
+              <a:graphicData uri="http://schemas.openxmlformats.org/drawingml/2006/picture">
+                <pic:pic xmlns:pic="http://schemas.openxmlformats.org/drawingml/2006/picture">
+                  <pic:nvPicPr>
+                    <pic:cNvPr id="1" name=""/>
+                    <pic:cNvPicPr/>
+                  </pic:nvPicPr>
+                  <pic:blipFill>
+                    <a:blip r:embed="rId14"/>
+                    <a:stretch>
+                      <a:fillRect/>
+                    </a:stretch>
+                  </pic:blipFill>
+                  <pic:spPr>
+                    <a:xfrm>
+                      <a:off x="0" y="0"/>
+                      <a:ext cx="5943600" cy="3326765"/>
+                    </a:xfrm>
+                    <a:prstGeom prst="rect">
+                      <a:avLst/>
+                    </a:prstGeom>
+                  </pic:spPr>
+                </pic:pic>
+              </a:graphicData>
+            </a:graphic>
+          </wp:inline>
+        </w:drawing>
+      </w:r>
+    </w:p>
+    <w:p>
+      <w:r>
+        <w:t>NP Complete</w:t>
+      </w:r>
+    </w:p>
+    <w:p>
+      <w:pPr>
+        <w:pStyle w:val="ListParagraph"/>
+        <w:numPr>
+          <w:ilvl w:val="0"/>
+          <w:numId w:val="1"/>
+        </w:numPr>
+      </w:pPr>
+      <w:r>
+        <w:t>P.  Decision problems for which there is a poly-time algorithm.</w:t>
+      </w:r>
+    </w:p>
+    <w:p>
+      <w:pPr>
+        <w:pStyle w:val="ListParagraph"/>
+        <w:ind w:firstLine="720"/>
+      </w:pPr>
+      <w:r>
+        <w:t xml:space="preserve">  -</w:t>
+      </w:r>
+      <w:r>
+        <w:rPr>
+          <w:rFonts w:hint="eastAsia"/>
+        </w:rPr>
+        <w:sym w:font="Wingdings" w:char="F0E0"/>
+      </w:r>
+      <w:r>
+        <w:t xml:space="preserve"> Finding solution is easy</w:t>
+      </w:r>
+    </w:p>
+    <w:p>
+      <w:pPr>
+        <w:pStyle w:val="ListParagraph"/>
+        <w:numPr>
+          <w:ilvl w:val="0"/>
+          <w:numId w:val="1"/>
+        </w:numPr>
+      </w:pPr>
+      <w:r>
+        <w:t>NP</w:t>
+      </w:r>
+      <w:r>
+        <w:t xml:space="preserve">. </w:t>
+      </w:r>
+      <w:r>
+        <w:t xml:space="preserve">Finding solution is hard, but certifying that a solution is correct is relatively easy. </w:t>
+      </w:r>
+      <w:r>
+        <w:t xml:space="preserve"> </w:t>
+      </w:r>
+      <w:r>
+        <w:t>poly-time certifier</w:t>
+      </w:r>
+    </w:p>
+    <w:p>
+      <w:pPr>
+        <w:pStyle w:val="ListParagraph"/>
+        <w:numPr>
+          <w:ilvl w:val="0"/>
+          <w:numId w:val="1"/>
+        </w:numPr>
+      </w:pPr>
+      <w:r>
+        <w:t>EXP.  Decision problems for which there is an exponential-time algorithm.</w:t>
+      </w:r>
+    </w:p>
+    <w:p>
+      <w:pPr>
+        <w:pStyle w:val="ListParagraph"/>
+        <w:numPr>
+          <w:ilvl w:val="0"/>
+          <w:numId w:val="1"/>
+        </w:numPr>
+      </w:pPr>
+      <w:r>
+        <w:t>P = NP</w:t>
+      </w:r>
+      <w:r>
+        <w:t xml:space="preserve">. </w:t>
+      </w:r>
+      <w:r>
+        <w:t>Is the decision problem as easy as the certification problem?</w:t>
+      </w:r>
+    </w:p>
+    <w:p>
+      <w:pPr>
+        <w:pStyle w:val="ListParagraph"/>
+        <w:numPr>
+          <w:ilvl w:val="0"/>
+          <w:numId w:val="1"/>
+        </w:numPr>
+      </w:pPr>
+      <w:r>
+        <w:t>If an NP-complete problem can be solved quickly for an equation, then all Np-complete problems can be solved quickly</w:t>
+      </w:r>
       <w:bookmarkStart w:id="0" w:name="_GoBack"/>
       <w:bookmarkEnd w:id="0"/>
     </w:p>
@@ -110,69 +1087,98 @@
         <w:pStyle w:val="ListParagraph"/>
         <w:numPr>
           <w:ilvl w:val="0"/>
-          <w:numId w:val="2"/>
-        </w:numPr>
-      </w:pPr>
-      <w:r>
-        <w:t>Max flow</w:t>
-      </w:r>
-    </w:p>
-    <w:p>
-      <w:pPr>
-        <w:pStyle w:val="ListParagraph"/>
-        <w:numPr>
-          <w:ilvl w:val="0"/>
-          <w:numId w:val="2"/>
-        </w:numPr>
-      </w:pPr>
-      <w:r>
-        <w:t>Max flow application</w:t>
-      </w:r>
-    </w:p>
-    <w:p>
-      <w:pPr>
-        <w:pStyle w:val="ListParagraph"/>
-        <w:numPr>
-          <w:ilvl w:val="0"/>
-          <w:numId w:val="2"/>
-        </w:numPr>
-      </w:pPr>
-      <w:r>
-        <w:t>P and np</w:t>
-      </w:r>
-    </w:p>
-    <w:p>
-      <w:pPr>
-        <w:pStyle w:val="ListParagraph"/>
-        <w:numPr>
-          <w:ilvl w:val="0"/>
-          <w:numId w:val="2"/>
-        </w:numPr>
-      </w:pPr>
-      <w:r>
-        <w:t>Transformation</w:t>
-      </w:r>
-    </w:p>
-    <w:p>
-      <w:pPr>
-        <w:pStyle w:val="ListParagraph"/>
-        <w:numPr>
-          <w:ilvl w:val="0"/>
-          <w:numId w:val="2"/>
-        </w:numPr>
-      </w:pPr>
-      <w:r>
-        <w:t>Bonus question</w:t>
-      </w:r>
-    </w:p>
-    <w:p>
-      <w:r>
-        <w:t>OPTa(n) = Ca + min(OPTa(n-1) + OPTb(n-1))</w:t>
-      </w:r>
-    </w:p>
-    <w:p>
-      <w:r>
-        <w:t>OBTb(n) = Cb + min(OPTb(n-1) + OPTb(n-1))</w:t>
+          <w:numId w:val="1"/>
+        </w:numPr>
+      </w:pPr>
+      <w:r>
+        <w:rPr>
+          <w:noProof/>
+        </w:rPr>
+        <w:lastRenderedPageBreak/>
+        <w:drawing>
+          <wp:inline distT="0" distB="0" distL="0" distR="0" wp14:anchorId="51BDCE77" wp14:editId="490A6027">
+            <wp:extent cx="5943600" cy="3109595"/>
+            <wp:effectExtent l="0" t="0" r="0" b="0"/>
+            <wp:docPr id="8" name="Picture 8"/>
+            <wp:cNvGraphicFramePr>
+              <a:graphicFrameLocks xmlns:a="http://schemas.openxmlformats.org/drawingml/2006/main" noChangeAspect="1"/>
+            </wp:cNvGraphicFramePr>
+            <a:graphic xmlns:a="http://schemas.openxmlformats.org/drawingml/2006/main">
+              <a:graphicData uri="http://schemas.openxmlformats.org/drawingml/2006/picture">
+                <pic:pic xmlns:pic="http://schemas.openxmlformats.org/drawingml/2006/picture">
+                  <pic:nvPicPr>
+                    <pic:cNvPr id="1" name=""/>
+                    <pic:cNvPicPr/>
+                  </pic:nvPicPr>
+                  <pic:blipFill>
+                    <a:blip r:embed="rId15"/>
+                    <a:stretch>
+                      <a:fillRect/>
+                    </a:stretch>
+                  </pic:blipFill>
+                  <pic:spPr>
+                    <a:xfrm>
+                      <a:off x="0" y="0"/>
+                      <a:ext cx="5943600" cy="3109595"/>
+                    </a:xfrm>
+                    <a:prstGeom prst="rect">
+                      <a:avLst/>
+                    </a:prstGeom>
+                  </pic:spPr>
+                </pic:pic>
+              </a:graphicData>
+            </a:graphic>
+          </wp:inline>
+        </w:drawing>
+      </w:r>
+    </w:p>
+    <w:p>
+      <w:pPr>
+        <w:pStyle w:val="ListParagraph"/>
+        <w:numPr>
+          <w:ilvl w:val="0"/>
+          <w:numId w:val="1"/>
+        </w:numPr>
+      </w:pPr>
+      <w:r>
+        <w:rPr>
+          <w:noProof/>
+        </w:rPr>
+        <w:drawing>
+          <wp:inline distT="0" distB="0" distL="0" distR="0" wp14:anchorId="1BE68537" wp14:editId="175A94D7">
+            <wp:extent cx="5943600" cy="4085590"/>
+            <wp:effectExtent l="0" t="0" r="0" b="0"/>
+            <wp:docPr id="9" name="Picture 9"/>
+            <wp:cNvGraphicFramePr>
+              <a:graphicFrameLocks xmlns:a="http://schemas.openxmlformats.org/drawingml/2006/main" noChangeAspect="1"/>
+            </wp:cNvGraphicFramePr>
+            <a:graphic xmlns:a="http://schemas.openxmlformats.org/drawingml/2006/main">
+              <a:graphicData uri="http://schemas.openxmlformats.org/drawingml/2006/picture">
+                <pic:pic xmlns:pic="http://schemas.openxmlformats.org/drawingml/2006/picture">
+                  <pic:nvPicPr>
+                    <pic:cNvPr id="1" name=""/>
+                    <pic:cNvPicPr/>
+                  </pic:nvPicPr>
+                  <pic:blipFill>
+                    <a:blip r:embed="rId16"/>
+                    <a:stretch>
+                      <a:fillRect/>
+                    </a:stretch>
+                  </pic:blipFill>
+                  <pic:spPr>
+                    <a:xfrm>
+                      <a:off x="0" y="0"/>
+                      <a:ext cx="5943600" cy="4085590"/>
+                    </a:xfrm>
+                    <a:prstGeom prst="rect">
+                      <a:avLst/>
+                    </a:prstGeom>
+                  </pic:spPr>
+                </pic:pic>
+              </a:graphicData>
+            </a:graphic>
+          </wp:inline>
+        </w:drawing>
       </w:r>
     </w:p>
     <w:sectPr>
@@ -202,7 +1208,7 @@
         <w:rFonts w:ascii="Symbol" w:eastAsiaTheme="minorEastAsia" w:hAnsi="Symbol" w:cstheme="minorBidi" w:hint="default"/>
       </w:rPr>
     </w:lvl>
-    <w:lvl w:ilvl="1" w:tplc="04090003" w:tentative="1">
+    <w:lvl w:ilvl="1" w:tplc="04090003">
       <w:start w:val="1"/>
       <w:numFmt w:val="bullet"/>
       <w:lvlText w:val="o"/>
@@ -214,7 +1220,7 @@
         <w:rFonts w:ascii="Courier New" w:hAnsi="Courier New" w:cs="Courier New" w:hint="default"/>
       </w:rPr>
     </w:lvl>
-    <w:lvl w:ilvl="2" w:tplc="04090005" w:tentative="1">
+    <w:lvl w:ilvl="2" w:tplc="04090005">
       <w:start w:val="1"/>
       <w:numFmt w:val="bullet"/>
       <w:lvlText w:val=""/>
@@ -226,7 +1232,7 @@
         <w:rFonts w:ascii="Wingdings" w:hAnsi="Wingdings" w:hint="default"/>
       </w:rPr>
     </w:lvl>
-    <w:lvl w:ilvl="3" w:tplc="04090001" w:tentative="1">
+    <w:lvl w:ilvl="3" w:tplc="04090001">
       <w:start w:val="1"/>
       <w:numFmt w:val="bullet"/>
       <w:lvlText w:val=""/>
@@ -300,6 +1306,146 @@
     </w:lvl>
   </w:abstractNum>
   <w:abstractNum w:abstractNumId="1" w15:restartNumberingAfterBreak="0">
+    <w:nsid w:val="195925AD"/>
+    <w:multiLevelType w:val="hybridMultilevel"/>
+    <w:tmpl w:val="514EA15E"/>
+    <w:lvl w:ilvl="0" w:tplc="FE54A1BA">
+      <w:start w:val="1"/>
+      <w:numFmt w:val="bullet"/>
+      <w:lvlText w:val="n"/>
+      <w:lvlJc w:val="left"/>
+      <w:pPr>
+        <w:tabs>
+          <w:tab w:val="num" w:pos="720"/>
+        </w:tabs>
+        <w:ind w:left="720" w:hanging="360"/>
+      </w:pPr>
+      <w:rPr>
+        <w:rFonts w:ascii="Monotype Sorts" w:hAnsi="Monotype Sorts" w:hint="default"/>
+      </w:rPr>
+    </w:lvl>
+    <w:lvl w:ilvl="1" w:tplc="D45C6B56">
+      <w:start w:val="1"/>
+      <w:numFmt w:val="bullet"/>
+      <w:lvlText w:val="n"/>
+      <w:lvlJc w:val="left"/>
+      <w:pPr>
+        <w:tabs>
+          <w:tab w:val="num" w:pos="1440"/>
+        </w:tabs>
+        <w:ind w:left="1440" w:hanging="360"/>
+      </w:pPr>
+      <w:rPr>
+        <w:rFonts w:ascii="Monotype Sorts" w:hAnsi="Monotype Sorts" w:hint="default"/>
+      </w:rPr>
+    </w:lvl>
+    <w:lvl w:ilvl="2" w:tplc="270EACEA" w:tentative="1">
+      <w:start w:val="1"/>
+      <w:numFmt w:val="bullet"/>
+      <w:lvlText w:val="n"/>
+      <w:lvlJc w:val="left"/>
+      <w:pPr>
+        <w:tabs>
+          <w:tab w:val="num" w:pos="2160"/>
+        </w:tabs>
+        <w:ind w:left="2160" w:hanging="360"/>
+      </w:pPr>
+      <w:rPr>
+        <w:rFonts w:ascii="Monotype Sorts" w:hAnsi="Monotype Sorts" w:hint="default"/>
+      </w:rPr>
+    </w:lvl>
+    <w:lvl w:ilvl="3" w:tplc="0F7ECE88" w:tentative="1">
+      <w:start w:val="1"/>
+      <w:numFmt w:val="bullet"/>
+      <w:lvlText w:val="n"/>
+      <w:lvlJc w:val="left"/>
+      <w:pPr>
+        <w:tabs>
+          <w:tab w:val="num" w:pos="2880"/>
+        </w:tabs>
+        <w:ind w:left="2880" w:hanging="360"/>
+      </w:pPr>
+      <w:rPr>
+        <w:rFonts w:ascii="Monotype Sorts" w:hAnsi="Monotype Sorts" w:hint="default"/>
+      </w:rPr>
+    </w:lvl>
+    <w:lvl w:ilvl="4" w:tplc="BCE079BC" w:tentative="1">
+      <w:start w:val="1"/>
+      <w:numFmt w:val="bullet"/>
+      <w:lvlText w:val="n"/>
+      <w:lvlJc w:val="left"/>
+      <w:pPr>
+        <w:tabs>
+          <w:tab w:val="num" w:pos="3600"/>
+        </w:tabs>
+        <w:ind w:left="3600" w:hanging="360"/>
+      </w:pPr>
+      <w:rPr>
+        <w:rFonts w:ascii="Monotype Sorts" w:hAnsi="Monotype Sorts" w:hint="default"/>
+      </w:rPr>
+    </w:lvl>
+    <w:lvl w:ilvl="5" w:tplc="8B42FA62" w:tentative="1">
+      <w:start w:val="1"/>
+      <w:numFmt w:val="bullet"/>
+      <w:lvlText w:val="n"/>
+      <w:lvlJc w:val="left"/>
+      <w:pPr>
+        <w:tabs>
+          <w:tab w:val="num" w:pos="4320"/>
+        </w:tabs>
+        <w:ind w:left="4320" w:hanging="360"/>
+      </w:pPr>
+      <w:rPr>
+        <w:rFonts w:ascii="Monotype Sorts" w:hAnsi="Monotype Sorts" w:hint="default"/>
+      </w:rPr>
+    </w:lvl>
+    <w:lvl w:ilvl="6" w:tplc="3F421D0E" w:tentative="1">
+      <w:start w:val="1"/>
+      <w:numFmt w:val="bullet"/>
+      <w:lvlText w:val="n"/>
+      <w:lvlJc w:val="left"/>
+      <w:pPr>
+        <w:tabs>
+          <w:tab w:val="num" w:pos="5040"/>
+        </w:tabs>
+        <w:ind w:left="5040" w:hanging="360"/>
+      </w:pPr>
+      <w:rPr>
+        <w:rFonts w:ascii="Monotype Sorts" w:hAnsi="Monotype Sorts" w:hint="default"/>
+      </w:rPr>
+    </w:lvl>
+    <w:lvl w:ilvl="7" w:tplc="F6CC8062" w:tentative="1">
+      <w:start w:val="1"/>
+      <w:numFmt w:val="bullet"/>
+      <w:lvlText w:val="n"/>
+      <w:lvlJc w:val="left"/>
+      <w:pPr>
+        <w:tabs>
+          <w:tab w:val="num" w:pos="5760"/>
+        </w:tabs>
+        <w:ind w:left="5760" w:hanging="360"/>
+      </w:pPr>
+      <w:rPr>
+        <w:rFonts w:ascii="Monotype Sorts" w:hAnsi="Monotype Sorts" w:hint="default"/>
+      </w:rPr>
+    </w:lvl>
+    <w:lvl w:ilvl="8" w:tplc="8CCE2DF8" w:tentative="1">
+      <w:start w:val="1"/>
+      <w:numFmt w:val="bullet"/>
+      <w:lvlText w:val="n"/>
+      <w:lvlJc w:val="left"/>
+      <w:pPr>
+        <w:tabs>
+          <w:tab w:val="num" w:pos="6480"/>
+        </w:tabs>
+        <w:ind w:left="6480" w:hanging="360"/>
+      </w:pPr>
+      <w:rPr>
+        <w:rFonts w:ascii="Monotype Sorts" w:hAnsi="Monotype Sorts" w:hint="default"/>
+      </w:rPr>
+    </w:lvl>
+  </w:abstractNum>
+  <w:abstractNum w:abstractNumId="2" w15:restartNumberingAfterBreak="0">
     <w:nsid w:val="74E83DC6"/>
     <w:multiLevelType w:val="hybridMultilevel"/>
     <w:tmpl w:val="F95A7EE8"/>
@@ -392,6 +1538,9 @@
     <w:abstractNumId w:val="0"/>
   </w:num>
   <w:num w:numId="2">
+    <w:abstractNumId w:val="2"/>
+  </w:num>
+  <w:num w:numId="3">
     <w:abstractNumId w:val="1"/>
   </w:num>
 </w:numbering>
@@ -833,6 +1982,29 @@
       <w:contextualSpacing/>
     </w:pPr>
   </w:style>
+  <w:style w:type="character" w:styleId="Hyperlink">
+    <w:name w:val="Hyperlink"/>
+    <w:basedOn w:val="DefaultParagraphFont"/>
+    <w:uiPriority w:val="99"/>
+    <w:unhideWhenUsed/>
+    <w:rsid w:val="004A6FF4"/>
+    <w:rPr>
+      <w:color w:val="0563C1" w:themeColor="hyperlink"/>
+      <w:u w:val="single"/>
+    </w:rPr>
+  </w:style>
+  <w:style w:type="character" w:styleId="UnresolvedMention">
+    <w:name w:val="Unresolved Mention"/>
+    <w:basedOn w:val="DefaultParagraphFont"/>
+    <w:uiPriority w:val="99"/>
+    <w:semiHidden/>
+    <w:unhideWhenUsed/>
+    <w:rsid w:val="004A6FF4"/>
+    <w:rPr>
+      <w:color w:val="808080"/>
+      <w:shd w:val="clear" w:color="auto" w:fill="E6E6E6"/>
+    </w:rPr>
+  </w:style>
 </w:styles>
 </file>
 

</xml_diff>